<commit_message>
update stakeholders and RASD
</commit_message>
<xml_diff>
--- a/RASD/RASD 0.2.docx
+++ b/RASD/RASD 0.2.docx
@@ -199,23 +199,7 @@
           <w:bCs w:val="false"/>
           <w:lang w:val="en-US"/>
         </w:rPr>
-        <w:t>ocument concerning the project MyTaxiService. It consists of a description, an analysis and a model of the project and gives few use cases. It provides a technical sheet for the further development and may be use</w:t>
-      </w:r>
-      <w:r>
-        <w:rPr>
-          <w:b w:val="false"/>
-          <w:bCs w:val="false"/>
-          <w:lang w:val="en-US"/>
-        </w:rPr>
-        <w:t>d</w:t>
-      </w:r>
-      <w:r>
-        <w:rPr>
-          <w:b w:val="false"/>
-          <w:bCs w:val="false"/>
-          <w:lang w:val="en-US"/>
-        </w:rPr>
-        <w:t xml:space="preserve"> as a contract between the developers and the customer.</w:t>
+        <w:t>ocument concerning the project MyTaxiService. It consists of a description, an analysis and a model of the project and gives few use cases. It provides a technical sheet for the further development and may be used as a contract between the developers and the customer.</w:t>
       </w:r>
     </w:p>
     <w:p>
@@ -1369,6 +1353,39 @@
         <w:rPr>
           <w:lang w:val="en-US"/>
         </w:rPr>
+      </w:r>
+    </w:p>
+    <w:p>
+      <w:pPr>
+        <w:pStyle w:val="Normal"/>
+        <w:spacing w:before="0" w:after="160"/>
+        <w:jc w:val="both"/>
+        <w:rPr/>
+      </w:pPr>
+      <w:r>
+        <w:rPr/>
+      </w:r>
+    </w:p>
+    <w:p>
+      <w:pPr>
+        <w:pStyle w:val="Normal"/>
+        <w:spacing w:before="0" w:after="160"/>
+        <w:jc w:val="both"/>
+        <w:rPr/>
+      </w:pPr>
+      <w:r>
+        <w:rPr/>
+      </w:r>
+    </w:p>
+    <w:p>
+      <w:pPr>
+        <w:pStyle w:val="Normal"/>
+        <w:spacing w:before="0" w:after="160"/>
+        <w:jc w:val="both"/>
+        <w:rPr/>
+      </w:pPr>
+      <w:r>
+        <w:rPr/>
       </w:r>
     </w:p>
     <w:p>
@@ -2192,6 +2209,232 @@
       <w:lang w:val="es-CO" w:eastAsia="en-US" w:bidi="ar-SA"/>
     </w:rPr>
   </w:style>
+  <w:style w:type="character" w:styleId="DefaultParagraphFont" w:default="1">
+    <w:name w:val="Default Paragraph Font"/>
+    <w:uiPriority w:val="1"/>
+    <w:semiHidden/>
+    <w:unhideWhenUsed/>
+    <w:rPr/>
+  </w:style>
+  <w:style w:type="character" w:styleId="Ttulo1Car" w:customStyle="1">
+    <w:name w:val="Título 1 Car"/>
+    <w:uiPriority w:val="9"/>
+    <w:link w:val="Ttulo1"/>
+    <w:rsid w:val="00756a73"/>
+    <w:basedOn w:val="DefaultParagraphFont"/>
+    <w:rPr>
+      <w:rFonts w:ascii="Calibri Light" w:hAnsi="Calibri Light" w:cs=""/>
+      <w:color w:val="2E74B5"/>
+      <w:sz w:val="32"/>
+      <w:szCs w:val="32"/>
+    </w:rPr>
+  </w:style>
+  <w:style w:type="character" w:styleId="Ttulo2Car" w:customStyle="1">
+    <w:name w:val="Título 2 Car"/>
+    <w:uiPriority w:val="9"/>
+    <w:link w:val="Ttulo2"/>
+    <w:rsid w:val="00756a73"/>
+    <w:basedOn w:val="DefaultParagraphFont"/>
+    <w:rPr>
+      <w:rFonts w:ascii="Calibri Light" w:hAnsi="Calibri Light" w:cs=""/>
+      <w:color w:val="2E74B5"/>
+      <w:sz w:val="26"/>
+      <w:szCs w:val="26"/>
+    </w:rPr>
+  </w:style>
+  <w:style w:type="character" w:styleId="Annotationreference">
+    <w:name w:val="annotation reference"/>
+    <w:uiPriority w:val="99"/>
+    <w:semiHidden/>
+    <w:unhideWhenUsed/>
+    <w:rsid w:val="00756a73"/>
+    <w:basedOn w:val="DefaultParagraphFont"/>
+    <w:rPr>
+      <w:sz w:val="16"/>
+      <w:szCs w:val="16"/>
+    </w:rPr>
+  </w:style>
+  <w:style w:type="character" w:styleId="TextocomentarioCar" w:customStyle="1">
+    <w:name w:val="Texto comentario Car"/>
+    <w:uiPriority w:val="99"/>
+    <w:semiHidden/>
+    <w:link w:val="Textocomentario"/>
+    <w:rsid w:val="00756a73"/>
+    <w:basedOn w:val="DefaultParagraphFont"/>
+    <w:rPr>
+      <w:sz w:val="20"/>
+      <w:szCs w:val="20"/>
+    </w:rPr>
+  </w:style>
+  <w:style w:type="character" w:styleId="AsuntodelcomentarioCar" w:customStyle="1">
+    <w:name w:val="Asunto del comentario Car"/>
+    <w:uiPriority w:val="99"/>
+    <w:semiHidden/>
+    <w:link w:val="Asuntodelcomentario"/>
+    <w:rsid w:val="00756a73"/>
+    <w:basedOn w:val="TextocomentarioCar"/>
+    <w:rPr>
+      <w:b/>
+      <w:bCs/>
+      <w:sz w:val="20"/>
+      <w:szCs w:val="20"/>
+    </w:rPr>
+  </w:style>
+  <w:style w:type="character" w:styleId="TextodegloboCar" w:customStyle="1">
+    <w:name w:val="Texto de globo Car"/>
+    <w:uiPriority w:val="99"/>
+    <w:semiHidden/>
+    <w:link w:val="Textodeglobo"/>
+    <w:rsid w:val="00756a73"/>
+    <w:basedOn w:val="DefaultParagraphFont"/>
+    <w:rPr>
+      <w:rFonts w:ascii="Segoe UI" w:hAnsi="Segoe UI" w:cs="Segoe UI"/>
+      <w:sz w:val="18"/>
+      <w:szCs w:val="18"/>
+    </w:rPr>
+  </w:style>
+  <w:style w:type="character" w:styleId="Ttulo3Car" w:customStyle="1">
+    <w:name w:val="Título 3 Car"/>
+    <w:uiPriority w:val="9"/>
+    <w:link w:val="Ttulo3"/>
+    <w:rsid w:val="00d678d3"/>
+    <w:basedOn w:val="DefaultParagraphFont"/>
+    <w:rPr>
+      <w:rFonts w:ascii="Calibri Light" w:hAnsi="Calibri Light" w:cs=""/>
+      <w:color w:val="1F4D78"/>
+      <w:sz w:val="24"/>
+      <w:szCs w:val="24"/>
+    </w:rPr>
+  </w:style>
+  <w:style w:type="character" w:styleId="ListLabel1">
+    <w:name w:val="ListLabel 1"/>
+    <w:rPr>
+      <w:rFonts w:cs="Cambria"/>
+      <w:b w:val="false"/>
+      <w:sz w:val="24"/>
+    </w:rPr>
+  </w:style>
+  <w:style w:type="character" w:styleId="ListLabel2">
+    <w:name w:val="ListLabel 2"/>
+    <w:rPr>
+      <w:rFonts w:cs="Courier New"/>
+    </w:rPr>
+  </w:style>
+  <w:style w:type="character" w:styleId="ListLabel3">
+    <w:name w:val="ListLabel 3"/>
+    <w:rPr>
+      <w:rFonts w:cs="Calibri"/>
+    </w:rPr>
+  </w:style>
+  <w:style w:type="character" w:styleId="ListLabel4">
+    <w:name w:val="ListLabel 4"/>
+    <w:rPr>
+      <w:rFonts w:cs="Symbol"/>
+    </w:rPr>
+  </w:style>
+  <w:style w:type="character" w:styleId="ListLabel5">
+    <w:name w:val="ListLabel 5"/>
+    <w:rPr>
+      <w:rFonts w:cs="Courier New"/>
+    </w:rPr>
+  </w:style>
+  <w:style w:type="character" w:styleId="ListLabel6">
+    <w:name w:val="ListLabel 6"/>
+    <w:rPr>
+      <w:rFonts w:cs="Wingdings"/>
+    </w:rPr>
+  </w:style>
+  <w:style w:type="character" w:styleId="ListLabel7">
+    <w:name w:val="ListLabel 7"/>
+    <w:rPr>
+      <w:rFonts w:cs="Symbol"/>
+    </w:rPr>
+  </w:style>
+  <w:style w:type="character" w:styleId="ListLabel8">
+    <w:name w:val="ListLabel 8"/>
+    <w:rPr>
+      <w:rFonts w:cs="Courier New"/>
+    </w:rPr>
+  </w:style>
+  <w:style w:type="character" w:styleId="ListLabel9">
+    <w:name w:val="ListLabel 9"/>
+    <w:rPr>
+      <w:rFonts w:cs="Wingdings"/>
+    </w:rPr>
+  </w:style>
+  <w:style w:type="character" w:styleId="ListLabel10">
+    <w:name w:val="ListLabel 10"/>
+    <w:rPr>
+      <w:rFonts w:cs="Symbol"/>
+    </w:rPr>
+  </w:style>
+  <w:style w:type="character" w:styleId="ListLabel11">
+    <w:name w:val="ListLabel 11"/>
+    <w:rPr>
+      <w:rFonts w:cs="Courier New"/>
+    </w:rPr>
+  </w:style>
+  <w:style w:type="character" w:styleId="ListLabel12">
+    <w:name w:val="ListLabel 12"/>
+    <w:rPr>
+      <w:rFonts w:cs="Wingdings"/>
+    </w:rPr>
+  </w:style>
+  <w:style w:type="paragraph" w:styleId="Heading">
+    <w:name w:val="Heading"/>
+    <w:basedOn w:val="Normal"/>
+    <w:next w:val="TextBody"/>
+    <w:pPr>
+      <w:keepNext/>
+      <w:spacing w:before="240" w:after="120"/>
+    </w:pPr>
+    <w:rPr>
+      <w:rFonts w:ascii="Liberation Sans" w:hAnsi="Liberation Sans" w:eastAsia="Droid Sans Fallback" w:cs="FreeSans"/>
+      <w:sz w:val="28"/>
+      <w:szCs w:val="28"/>
+    </w:rPr>
+  </w:style>
+  <w:style w:type="paragraph" w:styleId="TextBody">
+    <w:name w:val="Text Body"/>
+    <w:basedOn w:val="Normal"/>
+    <w:pPr>
+      <w:spacing w:lineRule="auto" w:line="288" w:before="0" w:after="140"/>
+    </w:pPr>
+    <w:rPr/>
+  </w:style>
+  <w:style w:type="paragraph" w:styleId="List">
+    <w:name w:val="List"/>
+    <w:basedOn w:val="TextBody"/>
+    <w:pPr/>
+    <w:rPr>
+      <w:rFonts w:cs="FreeSans"/>
+    </w:rPr>
+  </w:style>
+  <w:style w:type="paragraph" w:styleId="Caption">
+    <w:name w:val="Caption"/>
+    <w:basedOn w:val="Normal"/>
+    <w:pPr>
+      <w:suppressLineNumbers/>
+      <w:spacing w:before="120" w:after="120"/>
+    </w:pPr>
+    <w:rPr>
+      <w:rFonts w:cs="FreeSans"/>
+      <w:i/>
+      <w:iCs/>
+      <w:sz w:val="24"/>
+      <w:szCs w:val="24"/>
+    </w:rPr>
+  </w:style>
+  <w:style w:type="paragraph" w:styleId="Index">
+    <w:name w:val="Index"/>
+    <w:basedOn w:val="Normal"/>
+    <w:pPr>
+      <w:suppressLineNumbers/>
+    </w:pPr>
+    <w:rPr>
+      <w:rFonts w:cs="FreeSans"/>
+    </w:rPr>
+  </w:style>
   <w:style w:type="paragraph" w:styleId="Titre1">
     <w:name w:val="Titre 1"/>
     <w:uiPriority w:val="9"/>
@@ -2257,163 +2500,9 @@
       <w:szCs w:val="24"/>
     </w:rPr>
   </w:style>
-  <w:style w:type="character" w:styleId="DefaultParagraphFont" w:default="1">
-    <w:name w:val="Default Paragraph Font"/>
-    <w:uiPriority w:val="1"/>
-    <w:semiHidden/>
-    <w:unhideWhenUsed/>
-    <w:rPr/>
-  </w:style>
-  <w:style w:type="character" w:styleId="Ttulo1Car" w:customStyle="1">
-    <w:name w:val="Título 1 Car"/>
-    <w:uiPriority w:val="9"/>
-    <w:link w:val="Ttulo1"/>
-    <w:rsid w:val="00756a73"/>
-    <w:basedOn w:val="DefaultParagraphFont"/>
-    <w:rPr>
-      <w:rFonts w:ascii="Calibri Light" w:hAnsi="Calibri Light" w:cs=""/>
-      <w:color w:val="2E74B5"/>
-      <w:sz w:val="32"/>
-      <w:szCs w:val="32"/>
-    </w:rPr>
-  </w:style>
-  <w:style w:type="character" w:styleId="Ttulo2Car" w:customStyle="1">
-    <w:name w:val="Título 2 Car"/>
-    <w:uiPriority w:val="9"/>
-    <w:link w:val="Ttulo2"/>
-    <w:rsid w:val="00756a73"/>
-    <w:basedOn w:val="DefaultParagraphFont"/>
-    <w:rPr>
-      <w:rFonts w:ascii="Calibri Light" w:hAnsi="Calibri Light" w:cs=""/>
-      <w:color w:val="2E74B5"/>
-      <w:sz w:val="26"/>
-      <w:szCs w:val="26"/>
-    </w:rPr>
-  </w:style>
-  <w:style w:type="character" w:styleId="Annotationreference">
-    <w:name w:val="annotation reference"/>
-    <w:uiPriority w:val="99"/>
-    <w:semiHidden/>
-    <w:unhideWhenUsed/>
-    <w:rsid w:val="00756a73"/>
-    <w:basedOn w:val="DefaultParagraphFont"/>
-    <w:rPr>
-      <w:sz w:val="16"/>
-      <w:szCs w:val="16"/>
-    </w:rPr>
-  </w:style>
-  <w:style w:type="character" w:styleId="TextocomentarioCar" w:customStyle="1">
-    <w:name w:val="Texto comentario Car"/>
-    <w:uiPriority w:val="99"/>
-    <w:semiHidden/>
-    <w:link w:val="Textocomentario"/>
-    <w:rsid w:val="00756a73"/>
-    <w:basedOn w:val="DefaultParagraphFont"/>
-    <w:rPr>
-      <w:sz w:val="20"/>
-      <w:szCs w:val="20"/>
-    </w:rPr>
-  </w:style>
-  <w:style w:type="character" w:styleId="AsuntodelcomentarioCar" w:customStyle="1">
-    <w:name w:val="Asunto del comentario Car"/>
-    <w:uiPriority w:val="99"/>
-    <w:semiHidden/>
-    <w:link w:val="Asuntodelcomentario"/>
-    <w:rsid w:val="00756a73"/>
-    <w:basedOn w:val="TextocomentarioCar"/>
-    <w:rPr>
-      <w:b/>
-      <w:bCs/>
-      <w:sz w:val="20"/>
-      <w:szCs w:val="20"/>
-    </w:rPr>
-  </w:style>
-  <w:style w:type="character" w:styleId="TextodegloboCar" w:customStyle="1">
-    <w:name w:val="Texto de globo Car"/>
-    <w:uiPriority w:val="99"/>
-    <w:semiHidden/>
-    <w:link w:val="Textodeglobo"/>
-    <w:rsid w:val="00756a73"/>
-    <w:basedOn w:val="DefaultParagraphFont"/>
-    <w:rPr>
-      <w:rFonts w:ascii="Segoe UI" w:hAnsi="Segoe UI" w:cs="Segoe UI"/>
-      <w:sz w:val="18"/>
-      <w:szCs w:val="18"/>
-    </w:rPr>
-  </w:style>
-  <w:style w:type="character" w:styleId="Ttulo3Car" w:customStyle="1">
-    <w:name w:val="Título 3 Car"/>
-    <w:uiPriority w:val="9"/>
-    <w:link w:val="Ttulo3"/>
-    <w:rsid w:val="00d678d3"/>
-    <w:basedOn w:val="DefaultParagraphFont"/>
-    <w:rPr>
-      <w:rFonts w:ascii="Calibri Light" w:hAnsi="Calibri Light" w:cs=""/>
-      <w:color w:val="1F4D78"/>
-      <w:sz w:val="24"/>
-      <w:szCs w:val="24"/>
-    </w:rPr>
-  </w:style>
-  <w:style w:type="character" w:styleId="ListLabel1">
-    <w:name w:val="ListLabel 1"/>
-    <w:rPr>
-      <w:rFonts w:cs="Cambria"/>
-      <w:b w:val="false"/>
-      <w:sz w:val="24"/>
-    </w:rPr>
-  </w:style>
-  <w:style w:type="character" w:styleId="ListLabel2">
-    <w:name w:val="ListLabel 2"/>
-    <w:rPr>
-      <w:rFonts w:cs="Courier New"/>
-    </w:rPr>
-  </w:style>
-  <w:style w:type="character" w:styleId="ListLabel3">
-    <w:name w:val="ListLabel 3"/>
-    <w:rPr>
-      <w:rFonts w:cs="Calibri"/>
-    </w:rPr>
-  </w:style>
-  <w:style w:type="character" w:styleId="ListLabel4">
-    <w:name w:val="ListLabel 4"/>
-    <w:rPr>
-      <w:rFonts w:cs="Symbol"/>
-    </w:rPr>
-  </w:style>
-  <w:style w:type="character" w:styleId="ListLabel5">
-    <w:name w:val="ListLabel 5"/>
-    <w:rPr>
-      <w:rFonts w:cs="Courier New"/>
-    </w:rPr>
-  </w:style>
-  <w:style w:type="character" w:styleId="ListLabel6">
-    <w:name w:val="ListLabel 6"/>
-    <w:rPr>
-      <w:rFonts w:cs="Wingdings"/>
-    </w:rPr>
-  </w:style>
-  <w:style w:type="character" w:styleId="ListLabel7">
-    <w:name w:val="ListLabel 7"/>
-    <w:rPr>
-      <w:rFonts w:cs="Symbol"/>
-    </w:rPr>
-  </w:style>
-  <w:style w:type="character" w:styleId="ListLabel8">
-    <w:name w:val="ListLabel 8"/>
-    <w:rPr>
-      <w:rFonts w:cs="Courier New"/>
-    </w:rPr>
-  </w:style>
-  <w:style w:type="character" w:styleId="ListLabel9">
-    <w:name w:val="ListLabel 9"/>
-    <w:rPr>
-      <w:rFonts w:cs="Wingdings"/>
-    </w:rPr>
-  </w:style>
   <w:style w:type="paragraph" w:styleId="Titre">
     <w:name w:val="Titre"/>
     <w:basedOn w:val="Normal"/>
-    <w:next w:val="Corpsdetexte"/>
     <w:pPr>
       <w:keepNext/>
       <w:spacing w:before="240" w:after="120"/>
@@ -2453,16 +2542,6 @@
       <w:iCs/>
       <w:sz w:val="24"/>
       <w:szCs w:val="24"/>
-    </w:rPr>
-  </w:style>
-  <w:style w:type="paragraph" w:styleId="Index">
-    <w:name w:val="Index"/>
-    <w:basedOn w:val="Normal"/>
-    <w:pPr>
-      <w:suppressLineNumbers/>
-    </w:pPr>
-    <w:rPr>
-      <w:rFonts w:cs="FreeSans"/>
     </w:rPr>
   </w:style>
   <w:style w:type="paragraph" w:styleId="ListParagraph">

</xml_diff>